<commit_message>
Add some changes in the data analysis draft
Rewrite the text structure of the data analysis section.
</commit_message>
<xml_diff>
--- a/Final submition/Report - Data analysis draft.docx
+++ b/Final submition/Report - Data analysis draft.docx
@@ -26,80 +26,14 @@
     </w:p>
     <w:p>
       <w:pPr>
-        <w:rPr>
-          <w:rFonts w:hint="eastAsia"/>
-          <w:lang w:val="en-US" w:eastAsia="zh-Hans"/>
-        </w:rPr>
-      </w:pPr>
-      <w:r>
-        <w:rPr>
-          <w:rFonts w:hint="eastAsia"/>
-          <w:lang w:val="en-US" w:eastAsia="zh-Hans"/>
-        </w:rPr>
-        <w:t>Accordin</w:t>
-      </w:r>
-      <w:r>
-        <w:rPr>
-          <w:rFonts w:hint="default"/>
-          <w:lang w:eastAsia="zh-Hans"/>
-        </w:rPr>
-        <w:t xml:space="preserve">g to our topic, </w:t>
-      </w:r>
-      <w:r>
-        <w:rPr>
-          <w:rFonts w:hint="eastAsia"/>
-          <w:lang w:val="en-US" w:eastAsia="zh-Hans"/>
-        </w:rPr>
-        <w:t>w</w:t>
-      </w:r>
-      <w:r>
-        <w:rPr>
-          <w:rFonts w:hint="default"/>
-          <w:lang w:eastAsia="zh-Hans"/>
-        </w:rPr>
-        <w:t xml:space="preserve">e use python to analyzed the public art data from 3 different aspects, including </w:t>
-      </w:r>
-      <w:r>
-        <w:rPr>
-          <w:rFonts w:hint="eastAsia"/>
-          <w:lang w:val="en-US" w:eastAsia="zh-Hans"/>
-        </w:rPr>
-        <w:t>t</w:t>
-      </w:r>
-      <w:r>
-        <w:rPr>
-          <w:rFonts w:hint="default"/>
-          <w:lang w:eastAsia="zh-Hans"/>
-        </w:rPr>
-        <w:t>he development of public art over tim</w:t>
-      </w:r>
-      <w:r>
-        <w:rPr>
-          <w:rFonts w:hint="eastAsia"/>
-          <w:lang w:val="en-US" w:eastAsia="zh-Hans"/>
-        </w:rPr>
-        <w:t>e</w:t>
-      </w:r>
-      <w:r>
-        <w:rPr>
-          <w:rFonts w:hint="default"/>
-          <w:lang w:eastAsia="zh-Hans"/>
-        </w:rPr>
-        <w:t xml:space="preserve">, geographical distribution and </w:t>
-      </w:r>
-      <w:r>
-        <w:rPr>
-          <w:rFonts w:hint="eastAsia"/>
-          <w:lang w:val="en-US" w:eastAsia="zh-Hans"/>
-        </w:rPr>
-        <w:t>m</w:t>
-      </w:r>
-      <w:r>
-        <w:rPr>
-          <w:rFonts w:hint="default"/>
-          <w:lang w:eastAsia="zh-Hans"/>
-        </w:rPr>
-        <w:t xml:space="preserve">aterial usage. </w:t>
+        <w:pStyle w:val="6"/>
+        <w:keepNext w:val="0"/>
+        <w:keepLines w:val="0"/>
+        <w:widowControl/>
+        <w:suppressLineNumbers w:val="0"/>
+      </w:pPr>
+      <w:r>
+        <w:t>Motivated by the art scenes in Edinburgh, we chose to focus on exploring the public art data sets of Edinburgh and aims to probes and present some visualizations tailored to our findings and insights. Following our chosen topic, we used python to analyzed the public art data from 3 different aspects, including the development of public art over time, geographical distribution and material usage. </w:t>
       </w:r>
     </w:p>
     <w:p>
@@ -406,9 +340,32 @@
         <w:suppressLineNumbers w:val="0"/>
         <w:jc w:val="left"/>
         <w:rPr>
+          <w:rStyle w:val="8"/>
+          <w:rFonts w:ascii="helvetica" w:hAnsi="helvetica" w:eastAsia="helvetica" w:cs="helvetica"/>
+          <w:sz w:val="22"/>
+          <w:szCs w:val="22"/>
+          <w:lang w:val="en-US" w:eastAsia="zh-CN" w:bidi="ar"/>
+        </w:rPr>
+      </w:pPr>
+      <w:r>
+        <w:rPr>
+          <w:rFonts w:ascii="Arial" w:hAnsi="Arial" w:eastAsia="宋体" w:cs="Arial"/>
+          <w:i w:val="0"/>
+          <w:color w:val="000000"/>
+          <w:kern w:val="0"/>
+          <w:sz w:val="22"/>
+          <w:szCs w:val="22"/>
+          <w:u w:val="none"/>
+          <w:vertAlign w:val="baseline"/>
+          <w:lang w:eastAsia="zh-CN" w:bidi="ar"/>
+        </w:rPr>
+        <w:t xml:space="preserve">In addition, our group try </w:t>
+      </w:r>
+      <w:r>
+        <w:rPr>
           <w:rFonts w:hint="eastAsia" w:ascii="Arial" w:hAnsi="Arial" w:eastAsia="宋体" w:cs="Arial"/>
           <w:i w:val="0"/>
-          <w:color w:val="313131"/>
+          <w:color w:val="000000"/>
           <w:kern w:val="0"/>
           <w:sz w:val="22"/>
           <w:szCs w:val="22"/>
@@ -416,7 +373,22 @@
           <w:vertAlign w:val="baseline"/>
           <w:lang w:val="en-US" w:eastAsia="zh-Hans" w:bidi="ar"/>
         </w:rPr>
-      </w:pPr>
+        <w:t>to</w:t>
+      </w:r>
+      <w:r>
+        <w:rPr>
+          <w:rFonts w:hint="default" w:ascii="Arial" w:hAnsi="Arial" w:eastAsia="宋体" w:cs="Arial"/>
+          <w:i w:val="0"/>
+          <w:color w:val="000000"/>
+          <w:kern w:val="0"/>
+          <w:sz w:val="22"/>
+          <w:szCs w:val="22"/>
+          <w:u w:val="none"/>
+          <w:vertAlign w:val="baseline"/>
+          <w:lang w:eastAsia="zh-Hans" w:bidi="ar"/>
+        </w:rPr>
+        <w:t xml:space="preserve"> </w:t>
+      </w:r>
       <w:r>
         <w:rPr>
           <w:rFonts w:ascii="Arial" w:hAnsi="Arial" w:eastAsia="宋体" w:cs="Arial"/>
@@ -429,6 +401,62 @@
           <w:vertAlign w:val="baseline"/>
           <w:lang w:eastAsia="zh-CN" w:bidi="ar"/>
         </w:rPr>
+        <w:t xml:space="preserve">explore </w:t>
+      </w:r>
+      <w:r>
+        <w:rPr>
+          <w:rFonts w:hint="eastAsia" w:ascii="Arial" w:hAnsi="Arial" w:eastAsia="宋体" w:cs="Arial"/>
+          <w:i w:val="0"/>
+          <w:color w:val="000000"/>
+          <w:kern w:val="0"/>
+          <w:sz w:val="22"/>
+          <w:szCs w:val="22"/>
+          <w:u w:val="none"/>
+          <w:vertAlign w:val="baseline"/>
+          <w:lang w:val="en-US" w:eastAsia="zh-Hans" w:bidi="ar"/>
+        </w:rPr>
+        <w:t>h</w:t>
+      </w:r>
+      <w:r>
+        <w:rPr>
+          <w:rFonts w:hint="eastAsia" w:ascii="Arial" w:hAnsi="Arial" w:eastAsia="宋体" w:cs="Arial"/>
+          <w:i w:val="0"/>
+          <w:color w:val="000000"/>
+          <w:kern w:val="0"/>
+          <w:sz w:val="22"/>
+          <w:szCs w:val="22"/>
+          <w:u w:val="none"/>
+          <w:vertAlign w:val="baseline"/>
+          <w:lang w:eastAsia="zh-CN" w:bidi="ar"/>
+        </w:rPr>
+        <w:t>ow is the public art in Edinburgh distributed spatially</w:t>
+      </w:r>
+      <w:r>
+        <w:rPr>
+          <w:rFonts w:hint="default" w:ascii="Arial" w:hAnsi="Arial" w:eastAsia="宋体" w:cs="Arial"/>
+          <w:i w:val="0"/>
+          <w:color w:val="000000"/>
+          <w:kern w:val="0"/>
+          <w:sz w:val="22"/>
+          <w:szCs w:val="22"/>
+          <w:u w:val="none"/>
+          <w:vertAlign w:val="baseline"/>
+          <w:lang w:eastAsia="zh-CN" w:bidi="ar"/>
+        </w:rPr>
+        <w:t xml:space="preserve">. </w:t>
+      </w:r>
+      <w:r>
+        <w:rPr>
+          <w:rFonts w:ascii="Arial" w:hAnsi="Arial" w:eastAsia="宋体" w:cs="Arial"/>
+          <w:i w:val="0"/>
+          <w:color w:val="000000"/>
+          <w:kern w:val="0"/>
+          <w:sz w:val="22"/>
+          <w:szCs w:val="22"/>
+          <w:u w:val="none"/>
+          <w:vertAlign w:val="baseline"/>
+          <w:lang w:eastAsia="zh-CN" w:bidi="ar"/>
+        </w:rPr>
         <w:t>As it shown in the</w:t>
       </w:r>
       <w:r>
@@ -450,14 +478,7 @@
           <w:rFonts w:hint="default"/>
           <w:lang w:eastAsia="zh-Hans"/>
         </w:rPr>
-        <w:t>geographical distribution</w:t>
-      </w:r>
-      <w:r>
-        <w:rPr>
-          <w:rFonts w:hint="default"/>
-          <w:lang w:eastAsia="zh-Hans"/>
-        </w:rPr>
-        <w:t xml:space="preserve"> </w:t>
+        <w:t xml:space="preserve">geographical distribution </w:t>
       </w:r>
       <w:r>
         <w:rPr>
@@ -471,7 +492,7 @@
           <w:vertAlign w:val="baseline"/>
           <w:lang w:val="en-US" w:eastAsia="zh-CN" w:bidi="ar"/>
         </w:rPr>
-        <w:t>heat map and the location scatterplot</w:t>
+        <w:t>heat map and the location scatter</w:t>
       </w:r>
       <w:r>
         <w:rPr>
@@ -485,6 +506,34 @@
           <w:vertAlign w:val="baseline"/>
           <w:lang w:eastAsia="zh-CN" w:bidi="ar"/>
         </w:rPr>
+        <w:t xml:space="preserve"> </w:t>
+      </w:r>
+      <w:r>
+        <w:rPr>
+          <w:rFonts w:ascii="Arial" w:hAnsi="Arial" w:eastAsia="宋体" w:cs="Arial"/>
+          <w:i w:val="0"/>
+          <w:color w:val="000000"/>
+          <w:kern w:val="0"/>
+          <w:sz w:val="22"/>
+          <w:szCs w:val="22"/>
+          <w:u w:val="none"/>
+          <w:vertAlign w:val="baseline"/>
+          <w:lang w:val="en-US" w:eastAsia="zh-CN" w:bidi="ar"/>
+        </w:rPr>
+        <w:t>plot</w:t>
+      </w:r>
+      <w:r>
+        <w:rPr>
+          <w:rFonts w:ascii="Arial" w:hAnsi="Arial" w:eastAsia="宋体" w:cs="Arial"/>
+          <w:i w:val="0"/>
+          <w:color w:val="000000"/>
+          <w:kern w:val="0"/>
+          <w:sz w:val="22"/>
+          <w:szCs w:val="22"/>
+          <w:u w:val="none"/>
+          <w:vertAlign w:val="baseline"/>
+          <w:lang w:eastAsia="zh-CN" w:bidi="ar"/>
+        </w:rPr>
         <w:t xml:space="preserve">, </w:t>
       </w:r>
       <w:r>
@@ -517,6 +566,257 @@
       </w:r>
       <w:r>
         <w:rPr>
+          <w:rFonts w:ascii="helvetica" w:hAnsi="helvetica" w:eastAsia="helvetica" w:cs="helvetica"/>
+          <w:color w:val="000000"/>
+          <w:kern w:val="0"/>
+          <w:sz w:val="22"/>
+          <w:szCs w:val="22"/>
+          <w:lang w:val="en-US" w:eastAsia="zh-CN" w:bidi="ar"/>
+        </w:rPr>
+        <w:t xml:space="preserve"> and there are some areas where the density of art is huge and some areas where the density is scarse. </w:t>
+      </w:r>
+      <w:r>
+        <w:rPr>
+          <w:rFonts w:hint="eastAsia" w:ascii="helvetica" w:hAnsi="helvetica" w:eastAsia="helvetica" w:cs="helvetica"/>
+          <w:color w:val="000000"/>
+          <w:kern w:val="0"/>
+          <w:sz w:val="22"/>
+          <w:szCs w:val="22"/>
+          <w:lang w:val="en-US" w:eastAsia="zh-Hans" w:bidi="ar"/>
+        </w:rPr>
+        <w:t>To</w:t>
+      </w:r>
+      <w:r>
+        <w:rPr>
+          <w:rFonts w:hint="default" w:ascii="helvetica" w:hAnsi="helvetica" w:eastAsia="helvetica" w:cs="helvetica"/>
+          <w:color w:val="000000"/>
+          <w:kern w:val="0"/>
+          <w:sz w:val="22"/>
+          <w:szCs w:val="22"/>
+          <w:lang w:eastAsia="zh-Hans" w:bidi="ar"/>
+        </w:rPr>
+        <w:t xml:space="preserve"> be more specific, i</w:t>
+      </w:r>
+      <w:r>
+        <w:rPr>
+          <w:rFonts w:ascii="helvetica" w:hAnsi="helvetica" w:eastAsia="helvetica" w:cs="helvetica"/>
+          <w:color w:val="000000"/>
+          <w:kern w:val="0"/>
+          <w:sz w:val="22"/>
+          <w:szCs w:val="22"/>
+          <w:lang w:val="en-US" w:eastAsia="zh-CN" w:bidi="ar"/>
+        </w:rPr>
+        <w:t xml:space="preserve">t could be seen that </w:t>
+      </w:r>
+      <w:r>
+        <w:rPr>
+          <w:rFonts w:hint="eastAsia" w:ascii="helvetica" w:hAnsi="helvetica" w:eastAsia="helvetica" w:cs="helvetica"/>
+          <w:color w:val="000000"/>
+          <w:kern w:val="0"/>
+          <w:sz w:val="22"/>
+          <w:szCs w:val="22"/>
+          <w:lang w:val="en-US" w:eastAsia="zh-Hans" w:bidi="ar"/>
+        </w:rPr>
+        <w:t>pub</w:t>
+      </w:r>
+      <w:r>
+        <w:rPr>
+          <w:rFonts w:hint="default" w:ascii="helvetica" w:hAnsi="helvetica" w:eastAsia="helvetica" w:cs="helvetica"/>
+          <w:color w:val="000000"/>
+          <w:kern w:val="0"/>
+          <w:sz w:val="22"/>
+          <w:szCs w:val="22"/>
+          <w:lang w:eastAsia="zh-Hans" w:bidi="ar"/>
+        </w:rPr>
+        <w:t>lic art</w:t>
+      </w:r>
+      <w:r>
+        <w:rPr>
+          <w:rFonts w:ascii="helvetica" w:hAnsi="helvetica" w:eastAsia="helvetica" w:cs="helvetica"/>
+          <w:color w:val="000000"/>
+          <w:kern w:val="0"/>
+          <w:sz w:val="22"/>
+          <w:szCs w:val="22"/>
+          <w:lang w:val="en-US" w:eastAsia="zh-CN" w:bidi="ar"/>
+        </w:rPr>
+        <w:t xml:space="preserve"> is</w:t>
+      </w:r>
+      <w:r>
+        <w:rPr>
+          <w:rStyle w:val="8"/>
+          <w:rFonts w:ascii="helvetica" w:hAnsi="helvetica" w:eastAsia="helvetica" w:cs="helvetica"/>
+          <w:sz w:val="22"/>
+          <w:szCs w:val="22"/>
+          <w:lang w:val="en-US" w:eastAsia="zh-CN" w:bidi="ar"/>
+        </w:rPr>
+        <w:t xml:space="preserve"> mainly concentrated in the city cent</w:t>
+      </w:r>
+      <w:r>
+        <w:rPr>
+          <w:rStyle w:val="8"/>
+          <w:rFonts w:ascii="helvetica" w:hAnsi="helvetica" w:eastAsia="helvetica" w:cs="helvetica"/>
+          <w:sz w:val="22"/>
+          <w:szCs w:val="22"/>
+          <w:lang w:eastAsia="zh-CN" w:bidi="ar"/>
+        </w:rPr>
+        <w:t>er</w:t>
+      </w:r>
+      <w:r>
+        <w:rPr>
+          <w:rStyle w:val="8"/>
+          <w:rFonts w:ascii="helvetica" w:hAnsi="helvetica" w:eastAsia="helvetica" w:cs="helvetica"/>
+          <w:sz w:val="22"/>
+          <w:szCs w:val="22"/>
+          <w:lang w:val="en-US" w:eastAsia="zh-CN" w:bidi="ar"/>
+        </w:rPr>
+        <w:t xml:space="preserve"> area in Edinburgh. </w:t>
+      </w:r>
+    </w:p>
+    <w:p>
+      <w:pPr>
+        <w:keepNext w:val="0"/>
+        <w:keepLines w:val="0"/>
+        <w:widowControl/>
+        <w:suppressLineNumbers w:val="0"/>
+        <w:jc w:val="left"/>
+        <w:rPr>
+          <w:rStyle w:val="8"/>
+          <w:rFonts w:ascii="helvetica" w:hAnsi="helvetica" w:eastAsia="helvetica" w:cs="helvetica"/>
+          <w:sz w:val="22"/>
+          <w:szCs w:val="22"/>
+          <w:lang w:eastAsia="zh-CN" w:bidi="ar"/>
+        </w:rPr>
+      </w:pPr>
+    </w:p>
+    <w:p>
+      <w:pPr>
+        <w:keepNext w:val="0"/>
+        <w:keepLines w:val="0"/>
+        <w:widowControl/>
+        <w:suppressLineNumbers w:val="0"/>
+        <w:jc w:val="left"/>
+      </w:pPr>
+      <w:r>
+        <w:rPr>
+          <w:rStyle w:val="8"/>
+          <w:rFonts w:ascii="helvetica" w:hAnsi="helvetica" w:eastAsia="helvetica" w:cs="helvetica"/>
+          <w:sz w:val="22"/>
+          <w:szCs w:val="22"/>
+          <w:lang w:eastAsia="zh-CN" w:bidi="ar"/>
+        </w:rPr>
+        <w:t>Finally, f</w:t>
+      </w:r>
+      <w:r>
+        <w:rPr>
+          <w:rStyle w:val="8"/>
+          <w:rFonts w:ascii="helvetica" w:hAnsi="helvetica" w:eastAsia="helvetica" w:cs="helvetica"/>
+          <w:sz w:val="22"/>
+          <w:szCs w:val="22"/>
+          <w:lang w:val="en-US" w:eastAsia="zh-CN" w:bidi="ar"/>
+        </w:rPr>
+        <w:t xml:space="preserve">or the type of the public art, the data set offers us </w:t>
+      </w:r>
+      <w:r>
+        <w:rPr>
+          <w:rStyle w:val="8"/>
+          <w:rFonts w:ascii="helvetica" w:hAnsi="helvetica" w:eastAsia="helvetica" w:cs="helvetica"/>
+          <w:sz w:val="22"/>
+          <w:szCs w:val="22"/>
+          <w:lang w:eastAsia="zh-CN" w:bidi="ar"/>
+        </w:rPr>
+        <w:t xml:space="preserve">detail </w:t>
+      </w:r>
+      <w:r>
+        <w:rPr>
+          <w:rStyle w:val="8"/>
+          <w:rFonts w:ascii="helvetica" w:hAnsi="helvetica" w:eastAsia="helvetica" w:cs="helvetica"/>
+          <w:sz w:val="22"/>
+          <w:szCs w:val="22"/>
+          <w:lang w:val="en-US" w:eastAsia="zh-CN" w:bidi="ar"/>
+        </w:rPr>
+        <w:t xml:space="preserve">information about the </w:t>
+      </w:r>
+      <w:r>
+        <w:rPr>
+          <w:rStyle w:val="8"/>
+          <w:rFonts w:ascii="helvetica" w:hAnsi="helvetica" w:eastAsia="helvetica" w:cs="helvetica"/>
+          <w:sz w:val="22"/>
+          <w:szCs w:val="22"/>
+          <w:lang w:eastAsia="zh-CN" w:bidi="ar"/>
+        </w:rPr>
+        <w:t xml:space="preserve">public art </w:t>
+      </w:r>
+      <w:r>
+        <w:rPr>
+          <w:rStyle w:val="8"/>
+          <w:rFonts w:ascii="helvetica" w:hAnsi="helvetica" w:eastAsia="helvetica" w:cs="helvetica"/>
+          <w:sz w:val="22"/>
+          <w:szCs w:val="22"/>
+          <w:lang w:val="en-US" w:eastAsia="zh-CN" w:bidi="ar"/>
+        </w:rPr>
+        <w:t>type. Using Wordcloud</w:t>
+      </w:r>
+      <w:r>
+        <w:rPr>
+          <w:rStyle w:val="8"/>
+          <w:rFonts w:ascii="helvetica" w:hAnsi="helvetica" w:eastAsia="helvetica" w:cs="helvetica"/>
+          <w:sz w:val="22"/>
+          <w:szCs w:val="22"/>
+          <w:lang w:eastAsia="zh-CN" w:bidi="ar"/>
+        </w:rPr>
+        <w:t xml:space="preserve"> in python</w:t>
+      </w:r>
+      <w:r>
+        <w:rPr>
+          <w:rStyle w:val="8"/>
+          <w:rFonts w:ascii="helvetica" w:hAnsi="helvetica" w:eastAsia="helvetica" w:cs="helvetica"/>
+          <w:sz w:val="22"/>
+          <w:szCs w:val="22"/>
+          <w:lang w:val="en-US" w:eastAsia="zh-CN" w:bidi="ar"/>
+        </w:rPr>
+        <w:t xml:space="preserve">, we find that </w:t>
+      </w:r>
+      <w:r>
+        <w:rPr>
+          <w:rStyle w:val="8"/>
+          <w:rFonts w:hint="eastAsia" w:ascii="helvetica" w:hAnsi="helvetica" w:eastAsia="helvetica" w:cs="helvetica"/>
+          <w:sz w:val="22"/>
+          <w:szCs w:val="22"/>
+          <w:lang w:val="en-US" w:eastAsia="zh-CN" w:bidi="ar"/>
+        </w:rPr>
+        <w:t>Edinburgh has a wide variety of public art</w:t>
+      </w:r>
+      <w:r>
+        <w:rPr>
+          <w:rStyle w:val="8"/>
+          <w:rFonts w:hint="default" w:ascii="helvetica" w:hAnsi="helvetica" w:eastAsia="helvetica" w:cs="helvetica"/>
+          <w:sz w:val="22"/>
+          <w:szCs w:val="22"/>
+          <w:lang w:eastAsia="zh-CN" w:bidi="ar"/>
+        </w:rPr>
+        <w:t xml:space="preserve">, mainly </w:t>
+      </w:r>
+      <w:r>
+        <w:rPr>
+          <w:rStyle w:val="8"/>
+          <w:rFonts w:ascii="helvetica" w:hAnsi="helvetica" w:eastAsia="helvetica" w:cs="helvetica"/>
+          <w:sz w:val="22"/>
+          <w:szCs w:val="22"/>
+          <w:lang w:val="en-US" w:eastAsia="zh-CN" w:bidi="ar"/>
+        </w:rPr>
+        <w:t>including sculpture, statue, stone and monument.</w:t>
+      </w:r>
+      <w:bookmarkStart w:id="0" w:name="_GoBack"/>
+      <w:bookmarkEnd w:id="0"/>
+    </w:p>
+    <w:p>
+      <w:pPr>
+        <w:keepNext w:val="0"/>
+        <w:keepLines w:val="0"/>
+        <w:widowControl/>
+        <w:suppressLineNumbers w:val="0"/>
+        <w:jc w:val="left"/>
+        <w:rPr>
           <w:rFonts w:hint="default" w:ascii="Arial" w:hAnsi="Arial" w:eastAsia="宋体" w:cs="Arial"/>
           <w:i w:val="0"/>
           <w:color w:val="000000"/>
@@ -527,428 +827,7 @@
           <w:vertAlign w:val="baseline"/>
           <w:lang w:eastAsia="zh-CN" w:bidi="ar"/>
         </w:rPr>
-        <w:t xml:space="preserve"> </w:t>
-      </w:r>
-      <w:r>
-        <w:rPr>
-          <w:rFonts w:hint="eastAsia" w:ascii="Arial" w:hAnsi="Arial" w:eastAsia="宋体" w:cs="Arial"/>
-          <w:i w:val="0"/>
-          <w:color w:val="000000"/>
-          <w:kern w:val="0"/>
-          <w:sz w:val="22"/>
-          <w:szCs w:val="22"/>
-          <w:u w:val="none"/>
-          <w:vertAlign w:val="baseline"/>
-          <w:lang w:val="en-US" w:eastAsia="zh-Hans" w:bidi="ar"/>
-        </w:rPr>
-        <w:t>并具有相对聚集的特点</w:t>
-      </w:r>
-      <w:r>
-        <w:rPr>
-          <w:rFonts w:hint="default" w:ascii="Arial" w:hAnsi="Arial" w:eastAsia="宋体" w:cs="Arial"/>
-          <w:i w:val="0"/>
-          <w:color w:val="000000"/>
-          <w:kern w:val="0"/>
-          <w:sz w:val="22"/>
-          <w:szCs w:val="22"/>
-          <w:u w:val="none"/>
-          <w:vertAlign w:val="baseline"/>
-          <w:lang w:eastAsia="zh-Hans" w:bidi="ar"/>
-        </w:rPr>
-        <w:t>（</w:t>
-      </w:r>
-      <w:r>
-        <w:rPr>
-          <w:rFonts w:hint="eastAsia" w:ascii="Arial" w:hAnsi="Arial" w:eastAsia="宋体" w:cs="Arial"/>
-          <w:i w:val="0"/>
-          <w:color w:val="000000"/>
-          <w:kern w:val="0"/>
-          <w:sz w:val="22"/>
-          <w:szCs w:val="22"/>
-          <w:u w:val="none"/>
-          <w:vertAlign w:val="baseline"/>
-          <w:lang w:val="en-US" w:eastAsia="zh-Hans" w:bidi="ar"/>
-        </w:rPr>
-        <w:t>就是会一小堆一小堆的聚集在一起</w:t>
-      </w:r>
-      <w:r>
-        <w:rPr>
-          <w:rFonts w:hint="default" w:ascii="Arial" w:hAnsi="Arial" w:eastAsia="宋体" w:cs="Arial"/>
-          <w:i w:val="0"/>
-          <w:color w:val="000000"/>
-          <w:kern w:val="0"/>
-          <w:sz w:val="22"/>
-          <w:szCs w:val="22"/>
-          <w:u w:val="none"/>
-          <w:vertAlign w:val="baseline"/>
-          <w:lang w:eastAsia="zh-Hans" w:bidi="ar"/>
-        </w:rPr>
-        <w:t>，</w:t>
-      </w:r>
-      <w:r>
-        <w:rPr>
-          <w:rFonts w:hint="eastAsia" w:ascii="Arial" w:hAnsi="Arial" w:eastAsia="宋体" w:cs="Arial"/>
-          <w:i w:val="0"/>
-          <w:color w:val="000000"/>
-          <w:kern w:val="0"/>
-          <w:sz w:val="22"/>
-          <w:szCs w:val="22"/>
-          <w:u w:val="none"/>
-          <w:vertAlign w:val="baseline"/>
-          <w:lang w:val="en-US" w:eastAsia="zh-Hans" w:bidi="ar"/>
-        </w:rPr>
-        <w:t>我也不知道该咋描述</w:t>
-      </w:r>
-      <w:r>
-        <w:rPr>
-          <w:rFonts w:hint="default" w:ascii="Arial" w:hAnsi="Arial" w:eastAsia="宋体" w:cs="Arial"/>
-          <w:i w:val="0"/>
-          <w:color w:val="000000"/>
-          <w:kern w:val="0"/>
-          <w:sz w:val="22"/>
-          <w:szCs w:val="22"/>
-          <w:u w:val="none"/>
-          <w:vertAlign w:val="baseline"/>
-          <w:lang w:eastAsia="zh-Hans" w:bidi="ar"/>
-        </w:rPr>
-        <w:t>，</w:t>
-      </w:r>
-      <w:r>
-        <w:rPr>
-          <w:rFonts w:hint="eastAsia" w:ascii="Arial" w:hAnsi="Arial" w:eastAsia="宋体" w:cs="Arial"/>
-          <w:i w:val="0"/>
-          <w:color w:val="000000"/>
-          <w:kern w:val="0"/>
-          <w:sz w:val="22"/>
-          <w:szCs w:val="22"/>
-          <w:u w:val="none"/>
-          <w:vertAlign w:val="baseline"/>
-          <w:lang w:val="en-US" w:eastAsia="zh-Hans" w:bidi="ar"/>
-        </w:rPr>
-        <w:t>你可以形容一下</w:t>
-      </w:r>
-      <w:r>
-        <w:rPr>
-          <w:rFonts w:hint="default" w:ascii="Arial" w:hAnsi="Arial" w:eastAsia="宋体" w:cs="Arial"/>
-          <w:i w:val="0"/>
-          <w:color w:val="000000"/>
-          <w:kern w:val="0"/>
-          <w:sz w:val="22"/>
-          <w:szCs w:val="22"/>
-          <w:u w:val="none"/>
-          <w:vertAlign w:val="baseline"/>
-          <w:lang w:eastAsia="zh-Hans" w:bidi="ar"/>
-        </w:rPr>
-        <w:t>）</w:t>
-      </w:r>
-      <w:r>
-        <w:rPr>
-          <w:rFonts w:hint="default" w:ascii="Arial" w:hAnsi="Arial" w:eastAsia="宋体" w:cs="Arial"/>
-          <w:i w:val="0"/>
-          <w:color w:val="000000"/>
-          <w:kern w:val="0"/>
-          <w:sz w:val="22"/>
-          <w:szCs w:val="22"/>
-          <w:u w:val="none"/>
-          <w:vertAlign w:val="baseline"/>
-          <w:lang w:eastAsia="zh-CN" w:bidi="ar"/>
-        </w:rPr>
-        <w:t xml:space="preserve"> </w:t>
-      </w:r>
-      <w:r>
-        <w:rPr>
-          <w:rFonts w:hint="eastAsia" w:ascii="Arial" w:hAnsi="Arial" w:eastAsia="宋体" w:cs="Arial"/>
-          <w:i w:val="0"/>
-          <w:color w:val="000000"/>
-          <w:kern w:val="0"/>
-          <w:sz w:val="22"/>
-          <w:szCs w:val="22"/>
-          <w:u w:val="none"/>
-          <w:vertAlign w:val="baseline"/>
-          <w:lang w:val="en-US" w:eastAsia="zh-Hans" w:bidi="ar"/>
-        </w:rPr>
-        <w:t>I</w:t>
-      </w:r>
-      <w:r>
-        <w:rPr>
-          <w:rFonts w:hint="default" w:ascii="Arial" w:hAnsi="Arial" w:eastAsia="宋体" w:cs="Arial"/>
-          <w:i w:val="0"/>
-          <w:color w:val="000000"/>
-          <w:kern w:val="0"/>
-          <w:sz w:val="22"/>
-          <w:szCs w:val="22"/>
-          <w:u w:val="none"/>
-          <w:vertAlign w:val="baseline"/>
-          <w:lang w:eastAsia="zh-Hans" w:bidi="ar"/>
-        </w:rPr>
-        <w:t>t is</w:t>
-      </w:r>
-      <w:r>
-        <w:rPr>
-          <w:rFonts w:hint="default" w:ascii="Arial" w:hAnsi="Arial" w:eastAsia="宋体" w:cs="Arial"/>
-          <w:i w:val="0"/>
-          <w:color w:val="313131"/>
-          <w:kern w:val="0"/>
-          <w:sz w:val="22"/>
-          <w:szCs w:val="22"/>
-          <w:u w:val="none"/>
-          <w:vertAlign w:val="baseline"/>
-          <w:lang w:val="en-US" w:eastAsia="zh-CN" w:bidi="ar"/>
-        </w:rPr>
-        <w:t xml:space="preserve"> </w:t>
-      </w:r>
-      <w:r>
-        <w:rPr>
-          <w:rFonts w:hint="default" w:ascii="Arial" w:hAnsi="Arial" w:eastAsia="宋体" w:cs="Arial"/>
-          <w:i w:val="0"/>
-          <w:color w:val="313131"/>
-          <w:kern w:val="0"/>
-          <w:sz w:val="22"/>
-          <w:szCs w:val="22"/>
-          <w:u w:val="none"/>
-          <w:vertAlign w:val="baseline"/>
-          <w:lang w:eastAsia="zh-CN" w:bidi="ar"/>
-        </w:rPr>
-        <w:t xml:space="preserve">mainly </w:t>
-      </w:r>
-      <w:r>
-        <w:rPr>
-          <w:rFonts w:hint="default" w:ascii="Arial" w:hAnsi="Arial" w:eastAsia="宋体" w:cs="Arial"/>
-          <w:i w:val="0"/>
-          <w:color w:val="313131"/>
-          <w:kern w:val="0"/>
-          <w:sz w:val="22"/>
-          <w:szCs w:val="22"/>
-          <w:u w:val="none"/>
-          <w:vertAlign w:val="baseline"/>
-          <w:lang w:val="en-US" w:eastAsia="zh-CN" w:bidi="ar"/>
-        </w:rPr>
-        <w:t>concentrated in the city centre</w:t>
-      </w:r>
-      <w:r>
-        <w:rPr>
-          <w:rFonts w:hint="default" w:ascii="Arial" w:hAnsi="Arial" w:eastAsia="宋体" w:cs="Arial"/>
-          <w:i w:val="0"/>
-          <w:color w:val="313131"/>
-          <w:kern w:val="0"/>
-          <w:sz w:val="22"/>
-          <w:szCs w:val="22"/>
-          <w:u w:val="none"/>
-          <w:vertAlign w:val="baseline"/>
-          <w:lang w:eastAsia="zh-CN" w:bidi="ar"/>
-        </w:rPr>
-        <w:t xml:space="preserve"> area in Edinburgh</w:t>
-      </w:r>
-      <w:r>
-        <w:rPr>
-          <w:rFonts w:hint="default" w:ascii="Arial" w:hAnsi="Arial" w:eastAsia="宋体" w:cs="Arial"/>
-          <w:i w:val="0"/>
-          <w:color w:val="313131"/>
-          <w:kern w:val="0"/>
-          <w:sz w:val="22"/>
-          <w:szCs w:val="22"/>
-          <w:u w:val="none"/>
-          <w:vertAlign w:val="baseline"/>
-          <w:lang w:val="en-US" w:eastAsia="zh-CN" w:bidi="ar"/>
-        </w:rPr>
-        <w:t>.</w:t>
-      </w:r>
-      <w:r>
-        <w:rPr>
-          <w:rFonts w:hint="default" w:ascii="Arial" w:hAnsi="Arial" w:eastAsia="宋体" w:cs="Arial"/>
-          <w:i w:val="0"/>
-          <w:color w:val="313131"/>
-          <w:kern w:val="0"/>
-          <w:sz w:val="22"/>
-          <w:szCs w:val="22"/>
-          <w:u w:val="none"/>
-          <w:vertAlign w:val="baseline"/>
-          <w:lang w:eastAsia="zh-CN" w:bidi="ar"/>
-        </w:rPr>
-        <w:t xml:space="preserve"> </w:t>
-      </w:r>
-      <w:r>
-        <w:rPr>
-          <w:rFonts w:hint="eastAsia" w:ascii="Arial" w:hAnsi="Arial" w:eastAsia="宋体" w:cs="Arial"/>
-          <w:i w:val="0"/>
-          <w:color w:val="313131"/>
-          <w:kern w:val="0"/>
-          <w:sz w:val="22"/>
-          <w:szCs w:val="22"/>
-          <w:u w:val="none"/>
-          <w:vertAlign w:val="baseline"/>
-          <w:lang w:val="en-US" w:eastAsia="zh-Hans" w:bidi="ar"/>
-        </w:rPr>
-        <w:t>在公共艺术类型方面</w:t>
-      </w:r>
-      <w:r>
-        <w:rPr>
-          <w:rFonts w:hint="default" w:ascii="Arial" w:hAnsi="Arial" w:eastAsia="宋体" w:cs="Arial"/>
-          <w:i w:val="0"/>
-          <w:color w:val="313131"/>
-          <w:kern w:val="0"/>
-          <w:sz w:val="22"/>
-          <w:szCs w:val="22"/>
-          <w:u w:val="none"/>
-          <w:vertAlign w:val="baseline"/>
-          <w:lang w:eastAsia="zh-Hans" w:bidi="ar"/>
-        </w:rPr>
-        <w:t>，</w:t>
-      </w:r>
-      <w:r>
-        <w:rPr>
-          <w:rFonts w:hint="eastAsia" w:ascii="Arial" w:hAnsi="Arial" w:eastAsia="宋体" w:cs="Arial"/>
-          <w:i w:val="0"/>
-          <w:color w:val="313131"/>
-          <w:kern w:val="0"/>
-          <w:sz w:val="22"/>
-          <w:szCs w:val="22"/>
-          <w:u w:val="none"/>
-          <w:vertAlign w:val="baseline"/>
-          <w:lang w:val="en-US" w:eastAsia="zh-Hans" w:bidi="ar"/>
-        </w:rPr>
-        <w:t>数据集给予了我们对其公共艺术类型的相关描述</w:t>
-      </w:r>
-      <w:r>
-        <w:rPr>
-          <w:rFonts w:hint="default" w:ascii="Arial" w:hAnsi="Arial" w:eastAsia="宋体" w:cs="Arial"/>
-          <w:i w:val="0"/>
-          <w:color w:val="313131"/>
-          <w:kern w:val="0"/>
-          <w:sz w:val="22"/>
-          <w:szCs w:val="22"/>
-          <w:u w:val="none"/>
-          <w:vertAlign w:val="baseline"/>
-          <w:lang w:eastAsia="zh-Hans" w:bidi="ar"/>
-        </w:rPr>
-        <w:t>，</w:t>
-      </w:r>
-      <w:r>
-        <w:rPr>
-          <w:rFonts w:hint="eastAsia" w:ascii="Arial" w:hAnsi="Arial" w:eastAsia="宋体" w:cs="Arial"/>
-          <w:i w:val="0"/>
-          <w:color w:val="313131"/>
-          <w:kern w:val="0"/>
-          <w:sz w:val="22"/>
-          <w:szCs w:val="22"/>
-          <w:u w:val="none"/>
-          <w:vertAlign w:val="baseline"/>
-          <w:lang w:val="en-US" w:eastAsia="zh-Hans" w:bidi="ar"/>
-        </w:rPr>
-        <w:t>通过词云</w:t>
-      </w:r>
-      <w:r>
-        <w:rPr>
-          <w:rFonts w:hint="default" w:ascii="Arial" w:hAnsi="Arial" w:eastAsia="宋体" w:cs="Arial"/>
-          <w:i w:val="0"/>
-          <w:color w:val="313131"/>
-          <w:kern w:val="0"/>
-          <w:sz w:val="22"/>
-          <w:szCs w:val="22"/>
-          <w:u w:val="none"/>
-          <w:vertAlign w:val="baseline"/>
-          <w:lang w:eastAsia="zh-Hans" w:bidi="ar"/>
-        </w:rPr>
-        <w:t>，</w:t>
-      </w:r>
-      <w:r>
-        <w:rPr>
-          <w:rFonts w:hint="eastAsia" w:ascii="Arial" w:hAnsi="Arial" w:eastAsia="宋体" w:cs="Arial"/>
-          <w:i w:val="0"/>
-          <w:color w:val="313131"/>
-          <w:kern w:val="0"/>
-          <w:sz w:val="22"/>
-          <w:szCs w:val="22"/>
-          <w:u w:val="none"/>
-          <w:vertAlign w:val="baseline"/>
-          <w:lang w:val="en-US" w:eastAsia="zh-Hans" w:bidi="ar"/>
-        </w:rPr>
-        <w:t>我们可以发现</w:t>
-      </w:r>
-      <w:r>
-        <w:rPr>
-          <w:rFonts w:hint="default" w:ascii="Arial" w:hAnsi="Arial" w:eastAsia="宋体" w:cs="Arial"/>
-          <w:i w:val="0"/>
-          <w:color w:val="313131"/>
-          <w:kern w:val="0"/>
-          <w:sz w:val="22"/>
-          <w:szCs w:val="22"/>
-          <w:u w:val="none"/>
-          <w:vertAlign w:val="baseline"/>
-          <w:lang w:eastAsia="zh-Hans" w:bidi="ar"/>
-        </w:rPr>
-        <w:t>，</w:t>
-      </w:r>
-      <w:r>
-        <w:rPr>
-          <w:rFonts w:hint="eastAsia" w:ascii="Arial" w:hAnsi="Arial" w:eastAsia="宋体" w:cs="Arial"/>
-          <w:i w:val="0"/>
-          <w:color w:val="313131"/>
-          <w:kern w:val="0"/>
-          <w:sz w:val="22"/>
-          <w:szCs w:val="22"/>
-          <w:u w:val="none"/>
-          <w:vertAlign w:val="baseline"/>
-          <w:lang w:val="en-US" w:eastAsia="zh-Hans" w:bidi="ar"/>
-        </w:rPr>
-        <w:t>爱丁堡公共艺术的类型多样</w:t>
-      </w:r>
-      <w:r>
-        <w:rPr>
-          <w:rFonts w:hint="default" w:ascii="Arial" w:hAnsi="Arial" w:eastAsia="宋体" w:cs="Arial"/>
-          <w:i w:val="0"/>
-          <w:color w:val="313131"/>
-          <w:kern w:val="0"/>
-          <w:sz w:val="22"/>
-          <w:szCs w:val="22"/>
-          <w:u w:val="none"/>
-          <w:vertAlign w:val="baseline"/>
-          <w:lang w:eastAsia="zh-Hans" w:bidi="ar"/>
-        </w:rPr>
-        <w:t>，</w:t>
-      </w:r>
-      <w:r>
-        <w:rPr>
-          <w:rFonts w:hint="eastAsia" w:ascii="Arial" w:hAnsi="Arial" w:eastAsia="宋体" w:cs="Arial"/>
-          <w:i w:val="0"/>
-          <w:color w:val="313131"/>
-          <w:kern w:val="0"/>
-          <w:sz w:val="22"/>
-          <w:szCs w:val="22"/>
-          <w:u w:val="none"/>
-          <w:vertAlign w:val="baseline"/>
-          <w:lang w:val="en-US" w:eastAsia="zh-Hans" w:bidi="ar"/>
-        </w:rPr>
-        <w:t>最主要有sculpture</w:t>
-      </w:r>
-      <w:r>
-        <w:rPr>
-          <w:rFonts w:hint="default" w:ascii="Arial" w:hAnsi="Arial" w:eastAsia="宋体" w:cs="Arial"/>
-          <w:i w:val="0"/>
-          <w:color w:val="313131"/>
-          <w:kern w:val="0"/>
-          <w:sz w:val="22"/>
-          <w:szCs w:val="22"/>
-          <w:u w:val="none"/>
-          <w:vertAlign w:val="baseline"/>
-          <w:lang w:eastAsia="zh-Hans" w:bidi="ar"/>
-        </w:rPr>
-        <w:t>, statue, stone, monument</w:t>
-      </w:r>
-      <w:r>
-        <w:rPr>
-          <w:rFonts w:hint="eastAsia" w:ascii="Arial" w:hAnsi="Arial" w:eastAsia="宋体" w:cs="Arial"/>
-          <w:i w:val="0"/>
-          <w:color w:val="313131"/>
-          <w:kern w:val="0"/>
-          <w:sz w:val="22"/>
-          <w:szCs w:val="22"/>
-          <w:u w:val="none"/>
-          <w:vertAlign w:val="baseline"/>
-          <w:lang w:val="en-US" w:eastAsia="zh-Hans" w:bidi="ar"/>
-        </w:rPr>
-        <w:t>等</w:t>
-      </w:r>
+      </w:pPr>
     </w:p>
     <w:p>
       <w:pPr>
@@ -1107,165 +986,7 @@
         <w:widowControl/>
         <w:suppressLineNumbers w:val="0"/>
         <w:jc w:val="left"/>
-        <w:rPr>
-          <w:rFonts w:hint="default"/>
-          <w:lang w:eastAsia="zh-Hans"/>
-        </w:rPr>
-      </w:pPr>
-      <w:r>
-        <w:rPr>
-          <w:rFonts w:hint="eastAsia"/>
-          <w:lang w:val="en-US" w:eastAsia="zh-Hans"/>
-        </w:rPr>
-        <w:t>总结</w:t>
-      </w:r>
-      <w:r>
-        <w:rPr>
-          <w:rFonts w:hint="default"/>
-          <w:lang w:eastAsia="zh-Hans"/>
-        </w:rPr>
-        <w:t>：</w:t>
-      </w:r>
-      <w:r>
-        <w:rPr>
-          <w:rFonts w:hint="eastAsia"/>
-          <w:lang w:val="en-US" w:eastAsia="zh-Hans"/>
-        </w:rPr>
-        <w:t>通过数据分析</w:t>
-      </w:r>
-      <w:r>
-        <w:rPr>
-          <w:rFonts w:hint="default"/>
-          <w:lang w:eastAsia="zh-Hans"/>
-        </w:rPr>
-        <w:t>，</w:t>
-      </w:r>
-      <w:r>
-        <w:rPr>
-          <w:rFonts w:hint="eastAsia"/>
-          <w:lang w:val="en-US" w:eastAsia="zh-Hans"/>
-        </w:rPr>
-        <w:t>我们发现</w:t>
-      </w:r>
-      <w:r>
-        <w:rPr>
-          <w:rFonts w:hint="default"/>
-          <w:lang w:eastAsia="zh-Hans"/>
-        </w:rPr>
-        <w:t>（</w:t>
-      </w:r>
-      <w:r>
-        <w:rPr>
-          <w:rFonts w:hint="eastAsia"/>
-          <w:lang w:val="en-US" w:eastAsia="zh-Hans"/>
-        </w:rPr>
-        <w:t>总结一下爱丁堡艺术品多</w:t>
-      </w:r>
-      <w:r>
-        <w:rPr>
-          <w:rFonts w:hint="default"/>
-          <w:lang w:eastAsia="zh-Hans"/>
-        </w:rPr>
-        <w:t>，</w:t>
-      </w:r>
-      <w:r>
-        <w:rPr>
-          <w:rFonts w:hint="eastAsia"/>
-          <w:lang w:val="en-US" w:eastAsia="zh-Hans"/>
-        </w:rPr>
-        <w:t>然后历史悠久</w:t>
-      </w:r>
-      <w:r>
-        <w:rPr>
-          <w:rFonts w:hint="default"/>
-          <w:lang w:eastAsia="zh-Hans"/>
-        </w:rPr>
-        <w:t>），</w:t>
-      </w:r>
-      <w:r>
-        <w:rPr>
-          <w:rFonts w:hint="eastAsia"/>
-          <w:lang w:val="en-US" w:eastAsia="zh-Hans"/>
-        </w:rPr>
-        <w:t>然后选择这个数据给我们的观众是有意义的</w:t>
-      </w:r>
-      <w:r>
-        <w:rPr>
-          <w:rFonts w:hint="default"/>
-          <w:lang w:eastAsia="zh-Hans"/>
-        </w:rPr>
-        <w:t>，</w:t>
-      </w:r>
-      <w:r>
-        <w:rPr>
-          <w:rFonts w:hint="eastAsia"/>
-          <w:lang w:val="en-US" w:eastAsia="zh-Hans"/>
-        </w:rPr>
-        <w:t>然后根据他的分布特点</w:t>
-      </w:r>
-      <w:r>
-        <w:rPr>
-          <w:rFonts w:hint="default"/>
-          <w:lang w:eastAsia="zh-Hans"/>
-        </w:rPr>
-        <w:t>，</w:t>
-      </w:r>
-      <w:r>
-        <w:rPr>
-          <w:rFonts w:hint="eastAsia"/>
-          <w:lang w:val="en-US" w:eastAsia="zh-Hans"/>
-        </w:rPr>
-        <w:t>由于大多数数据集中于市中心地区</w:t>
-      </w:r>
-      <w:r>
-        <w:rPr>
-          <w:rFonts w:hint="default"/>
-          <w:lang w:eastAsia="zh-Hans"/>
-        </w:rPr>
-        <w:t>，</w:t>
-      </w:r>
-      <w:r>
-        <w:rPr>
-          <w:rFonts w:hint="eastAsia"/>
-          <w:lang w:val="en-US" w:eastAsia="zh-Hans"/>
-        </w:rPr>
-        <w:t>我们将市中心单独选出</w:t>
-      </w:r>
-      <w:r>
-        <w:rPr>
-          <w:rFonts w:hint="default"/>
-          <w:lang w:eastAsia="zh-Hans"/>
-        </w:rPr>
-        <w:t>，</w:t>
-      </w:r>
-      <w:r>
-        <w:rPr>
-          <w:rFonts w:hint="eastAsia"/>
-          <w:lang w:val="en-US" w:eastAsia="zh-Hans"/>
-        </w:rPr>
-        <w:t>在整体介绍公共艺术时间分布和空间分布以外</w:t>
-      </w:r>
-      <w:r>
-        <w:rPr>
-          <w:rFonts w:hint="default"/>
-          <w:lang w:eastAsia="zh-Hans"/>
-        </w:rPr>
-        <w:t>，</w:t>
-      </w:r>
-      <w:r>
-        <w:rPr>
-          <w:rFonts w:hint="eastAsia"/>
-          <w:lang w:val="en-US" w:eastAsia="zh-Hans"/>
-        </w:rPr>
-        <w:t>通过实体地图和交互网页具体介绍此地区每个公共艺术品的情况</w:t>
-      </w:r>
-      <w:r>
-        <w:rPr>
-          <w:rFonts w:hint="default"/>
-          <w:lang w:eastAsia="zh-Hans"/>
-        </w:rPr>
-        <w:t>。</w:t>
-      </w:r>
+      </w:pPr>
     </w:p>
     <w:p>
       <w:pPr>
@@ -1274,10 +995,6 @@
         <w:widowControl/>
         <w:suppressLineNumbers w:val="0"/>
         <w:jc w:val="left"/>
-        <w:rPr>
-          <w:rFonts w:hint="default"/>
-          <w:lang w:eastAsia="zh-Hans"/>
-        </w:rPr>
       </w:pPr>
     </w:p>
     <w:p>
@@ -1288,94 +1005,10 @@
         <w:suppressLineNumbers w:val="0"/>
         <w:jc w:val="left"/>
         <w:rPr>
-          <w:rFonts w:hint="default"/>
-          <w:lang w:eastAsia="zh-Hans"/>
-        </w:rPr>
-      </w:pPr>
-      <w:r>
-        <w:rPr>
-          <w:rFonts w:hint="default"/>
-          <w:lang w:eastAsia="zh-Hans"/>
-        </w:rPr>
-        <w:t>（</w:t>
-      </w:r>
-      <w:r>
-        <w:rPr>
           <w:rFonts w:hint="eastAsia"/>
           <w:lang w:val="en-US" w:eastAsia="zh-Hans"/>
         </w:rPr>
-        <w:t>可能最后在report里图例要写一下嘻嘻</w:t>
-      </w:r>
-      <w:r>
-        <w:rPr>
-          <w:rFonts w:hint="default"/>
-          <w:lang w:eastAsia="zh-Hans"/>
-        </w:rPr>
-        <w:t>）</w:t>
-      </w:r>
-    </w:p>
-    <w:p>
-      <w:pPr>
-        <w:keepNext w:val="0"/>
-        <w:keepLines w:val="0"/>
-        <w:widowControl/>
-        <w:suppressLineNumbers w:val="0"/>
-        <w:jc w:val="left"/>
-        <w:rPr>
-          <w:rFonts w:hint="default"/>
-          <w:lang w:eastAsia="zh-Hans"/>
-        </w:rPr>
-      </w:pPr>
-      <w:r>
-        <w:rPr>
-          <w:rFonts w:hint="default"/>
-          <w:lang w:eastAsia="zh-Hans"/>
-        </w:rPr>
-        <w:t>（</w:t>
-      </w:r>
-      <w:r>
-        <w:rPr>
-          <w:rFonts w:hint="eastAsia"/>
-          <w:lang w:val="en-US" w:eastAsia="zh-Hans"/>
-        </w:rPr>
-        <w:t>然后我不是发了一个评分表给你嘛</w:t>
-      </w:r>
-      <w:r>
-        <w:rPr>
-          <w:rFonts w:hint="default"/>
-          <w:lang w:eastAsia="zh-Hans"/>
-        </w:rPr>
-        <w:t>，</w:t>
-      </w:r>
-      <w:r>
-        <w:rPr>
-          <w:rFonts w:hint="eastAsia"/>
-          <w:lang w:val="en-US" w:eastAsia="zh-Hans"/>
-        </w:rPr>
-        <w:t>你康康怎么写能把这些点都包含嘞</w:t>
-      </w:r>
-      <w:r>
-        <w:rPr>
-          <w:rFonts w:hint="default"/>
-          <w:lang w:eastAsia="zh-Hans"/>
-        </w:rPr>
-        <w:t>～～）</w:t>
-      </w:r>
-    </w:p>
-    <w:p>
-      <w:pPr>
-        <w:keepNext w:val="0"/>
-        <w:keepLines w:val="0"/>
-        <w:widowControl/>
-        <w:suppressLineNumbers w:val="0"/>
-        <w:jc w:val="left"/>
-        <w:rPr>
-          <w:rFonts w:hint="eastAsia"/>
-          <w:lang w:val="en-US" w:eastAsia="zh-Hans"/>
-        </w:rPr>
-      </w:pPr>
-      <w:bookmarkStart w:id="0" w:name="_GoBack"/>
-      <w:bookmarkEnd w:id="0"/>
+      </w:pPr>
     </w:p>
     <w:sectPr>
       <w:pgSz w:w="11906" w:h="16838"/>
@@ -1462,7 +1095,7 @@
     <w:lsdException w:qFormat="1" w:unhideWhenUsed="0" w:uiPriority="0" w:semiHidden="0" w:name="Title"/>
     <w:lsdException w:unhideWhenUsed="0" w:uiPriority="0" w:semiHidden="0" w:name="Closing"/>
     <w:lsdException w:unhideWhenUsed="0" w:uiPriority="0" w:semiHidden="0" w:name="Signature"/>
-    <w:lsdException w:unhideWhenUsed="0" w:uiPriority="0" w:name="Default Paragraph Font"/>
+    <w:lsdException w:qFormat="1" w:unhideWhenUsed="0" w:uiPriority="0" w:name="Default Paragraph Font"/>
     <w:lsdException w:unhideWhenUsed="0" w:uiPriority="0" w:semiHidden="0" w:name="Body Text"/>
     <w:lsdException w:unhideWhenUsed="0" w:uiPriority="0" w:semiHidden="0" w:name="Body Text Indent"/>
     <w:lsdException w:unhideWhenUsed="0" w:uiPriority="0" w:semiHidden="0" w:name="List Continue"/>
@@ -1496,11 +1129,11 @@
     <w:lsdException w:unhideWhenUsed="0" w:uiPriority="0" w:semiHidden="0" w:name="HTML Code"/>
     <w:lsdException w:unhideWhenUsed="0" w:uiPriority="0" w:semiHidden="0" w:name="HTML Definition"/>
     <w:lsdException w:unhideWhenUsed="0" w:uiPriority="0" w:semiHidden="0" w:name="HTML Keyboard"/>
-    <w:lsdException w:unhideWhenUsed="0" w:uiPriority="0" w:semiHidden="0" w:name="HTML Preformatted"/>
+    <w:lsdException w:qFormat="1" w:unhideWhenUsed="0" w:uiPriority="0" w:semiHidden="0" w:name="HTML Preformatted"/>
     <w:lsdException w:unhideWhenUsed="0" w:uiPriority="0" w:semiHidden="0" w:name="HTML Sample"/>
     <w:lsdException w:unhideWhenUsed="0" w:uiPriority="0" w:semiHidden="0" w:name="HTML Typewriter"/>
     <w:lsdException w:unhideWhenUsed="0" w:uiPriority="0" w:semiHidden="0" w:name="HTML Variable"/>
-    <w:lsdException w:unhideWhenUsed="0" w:uiPriority="0" w:name="Normal Table"/>
+    <w:lsdException w:qFormat="1" w:unhideWhenUsed="0" w:uiPriority="0" w:name="Normal Table"/>
     <w:lsdException w:unhideWhenUsed="0" w:uiPriority="0" w:semiHidden="0" w:name="annotation subject"/>
     <w:lsdException w:unhideWhenUsed="0" w:uiPriority="0" w:semiHidden="0" w:name="Table Simple 1"/>
     <w:lsdException w:unhideWhenUsed="0" w:uiPriority="0" w:semiHidden="0" w:name="Table Simple 2"/>
@@ -1662,14 +1295,16 @@
       <w:lang w:val="en-US" w:eastAsia="zh-CN" w:bidi="ar-SA"/>
     </w:rPr>
   </w:style>
-  <w:style w:type="character" w:default="1" w:styleId="3">
+  <w:style w:type="character" w:default="1" w:styleId="4">
     <w:name w:val="Default Paragraph Font"/>
     <w:semiHidden/>
+    <w:qFormat/>
     <w:uiPriority w:val="0"/>
   </w:style>
-  <w:style w:type="table" w:default="1" w:styleId="4">
+  <w:style w:type="table" w:default="1" w:styleId="5">
     <w:name w:val="Normal Table"/>
     <w:semiHidden/>
+    <w:qFormat/>
     <w:uiPriority w:val="0"/>
     <w:tblPr>
       <w:tblCellMar>
@@ -1683,6 +1318,7 @@
   <w:style w:type="paragraph" w:styleId="2">
     <w:name w:val="HTML Preformatted"/>
     <w:basedOn w:val="1"/>
+    <w:qFormat/>
     <w:uiPriority w:val="0"/>
     <w:pPr>
       <w:tabs>
@@ -1711,6 +1347,50 @@
       <w:sz w:val="20"/>
       <w:szCs w:val="20"/>
       <w:lang w:val="en-US" w:eastAsia="zh-CN" w:bidi="ar"/>
+    </w:rPr>
+  </w:style>
+  <w:style w:type="paragraph" w:styleId="3">
+    <w:name w:val="Normal (Web)"/>
+    <w:basedOn w:val="1"/>
+    <w:uiPriority w:val="0"/>
+    <w:rPr>
+      <w:sz w:val="24"/>
+    </w:rPr>
+  </w:style>
+  <w:style w:type="paragraph" w:customStyle="1" w:styleId="6">
+    <w:name w:val="p1"/>
+    <w:basedOn w:val="1"/>
+    <w:uiPriority w:val="0"/>
+    <w:pPr>
+      <w:spacing w:before="0" w:beforeAutospacing="0" w:after="0" w:afterAutospacing="0"/>
+      <w:ind w:left="0" w:right="0"/>
+      <w:jc w:val="both"/>
+    </w:pPr>
+    <w:rPr>
+      <w:rFonts w:ascii="helvetica" w:hAnsi="helvetica" w:eastAsia="helvetica" w:cs="helvetica"/>
+      <w:color w:val="000000"/>
+      <w:kern w:val="0"/>
+      <w:sz w:val="21"/>
+      <w:szCs w:val="21"/>
+      <w:lang w:val="en-US" w:eastAsia="zh-CN" w:bidi="ar"/>
+    </w:rPr>
+  </w:style>
+  <w:style w:type="character" w:customStyle="1" w:styleId="7">
+    <w:name w:val="s1"/>
+    <w:basedOn w:val="4"/>
+    <w:uiPriority w:val="0"/>
+    <w:rPr>
+      <w:rFonts w:hint="default" w:ascii="helvetica" w:hAnsi="helvetica" w:eastAsia="helvetica" w:cs="helvetica"/>
+      <w:sz w:val="21"/>
+      <w:szCs w:val="21"/>
+    </w:rPr>
+  </w:style>
+  <w:style w:type="character" w:customStyle="1" w:styleId="8">
+    <w:name w:val="s2"/>
+    <w:basedOn w:val="4"/>
+    <w:uiPriority w:val="0"/>
+    <w:rPr>
+      <w:color w:val="252525"/>
     </w:rPr>
   </w:style>
 </w:styles>

</xml_diff>